<commit_message>
add linked and github links
</commit_message>
<xml_diff>
--- a/Afolabi Cardoso Resume v2.docx
+++ b/Afolabi Cardoso Resume v2.docx
@@ -115,157 +115,100 @@
       <w:pPr>
         <w:jc w:val="center"/>
         <w:rPr>
-          <w:rFonts w:ascii="Corbel" w:hAnsi="Corbel" w:cstheme="minorHAnsi"/>
+          <w:rFonts w:asciiTheme="minorHAnsi" w:hAnsiTheme="minorHAnsi" w:cstheme="minorHAnsi"/>
           <w:sz w:val="22"/>
           <w:szCs w:val="22"/>
         </w:rPr>
       </w:pPr>
       <w:r>
         <w:rPr>
-          <w:rFonts w:ascii="Corbel" w:hAnsi="Corbel" w:cstheme="minorHAnsi"/>
-          <w:noProof/>
+          <w:rFonts w:asciiTheme="minorHAnsi" w:hAnsiTheme="minorHAnsi" w:cstheme="minorHAnsi"/>
           <w:sz w:val="22"/>
           <w:szCs w:val="22"/>
         </w:rPr>
-        <w:drawing>
-          <wp:inline distT="0" distB="0" distL="0" distR="0" wp14:anchorId="5261C015" wp14:editId="245F464D">
-            <wp:extent cx="95534" cy="95534"/>
-            <wp:effectExtent l="0" t="0" r="6350" b="6350"/>
-            <wp:docPr id="2" name="Picture 2"/>
-            <wp:cNvGraphicFramePr>
-              <a:graphicFrameLocks xmlns:a="http://schemas.openxmlformats.org/drawingml/2006/main" noChangeAspect="1"/>
-            </wp:cNvGraphicFramePr>
-            <a:graphic xmlns:a="http://schemas.openxmlformats.org/drawingml/2006/main">
-              <a:graphicData uri="http://schemas.openxmlformats.org/drawingml/2006/picture">
-                <pic:pic xmlns:pic="http://schemas.openxmlformats.org/drawingml/2006/picture">
-                  <pic:nvPicPr>
-                    <pic:cNvPr id="2" name="Picture 2"/>
-                    <pic:cNvPicPr/>
-                  </pic:nvPicPr>
-                  <pic:blipFill>
-                    <a:blip r:embed="rId7"/>
-                    <a:stretch>
-                      <a:fillRect/>
-                    </a:stretch>
-                  </pic:blipFill>
-                  <pic:spPr>
-                    <a:xfrm>
-                      <a:off x="0" y="0"/>
-                      <a:ext cx="141975" cy="141975"/>
-                    </a:xfrm>
-                    <a:prstGeom prst="rect">
-                      <a:avLst/>
-                    </a:prstGeom>
-                  </pic:spPr>
-                </pic:pic>
-              </a:graphicData>
-            </a:graphic>
-          </wp:inline>
-        </w:drawing>
-      </w:r>
-      <w:r>
-        <w:rPr>
-          <w:rFonts w:ascii="Corbel" w:hAnsi="Corbel" w:cstheme="minorHAnsi"/>
+        <w:sym w:font="Symbol" w:char="F0B7"/>
+      </w:r>
+      <w:r>
+        <w:rPr>
+          <w:rFonts w:asciiTheme="minorHAnsi" w:hAnsiTheme="minorHAnsi" w:cstheme="minorHAnsi"/>
           <w:sz w:val="22"/>
           <w:szCs w:val="22"/>
         </w:rPr>
-        <w:t xml:space="preserve"> github.com/</w:t>
-      </w:r>
-      <w:proofErr w:type="spellStart"/>
-      <w:r>
-        <w:rPr>
-          <w:rFonts w:ascii="Corbel" w:hAnsi="Corbel" w:cstheme="minorHAnsi"/>
+        <w:t xml:space="preserve"> </w:t>
+      </w:r>
+      <w:hyperlink r:id="rId7" w:history="1">
+        <w:r>
+          <w:rPr>
+            <w:rStyle w:val="Hyperlink"/>
+            <w:rFonts w:asciiTheme="minorHAnsi" w:hAnsiTheme="minorHAnsi" w:cstheme="minorHAnsi"/>
+            <w:sz w:val="22"/>
+            <w:szCs w:val="22"/>
+          </w:rPr>
+          <w:t xml:space="preserve">GitHub </w:t>
+        </w:r>
+      </w:hyperlink>
+      <w:r>
+        <w:rPr>
+          <w:rFonts w:asciiTheme="minorHAnsi" w:hAnsiTheme="minorHAnsi" w:cstheme="minorHAnsi"/>
           <w:sz w:val="22"/>
           <w:szCs w:val="22"/>
         </w:rPr>
-        <w:t>CaptCardoso</w:t>
-      </w:r>
-      <w:proofErr w:type="spellEnd"/>
-      <w:r>
-        <w:rPr>
-          <w:rFonts w:ascii="Corbel" w:hAnsi="Corbel" w:cstheme="minorHAnsi"/>
-          <w:sz w:val="22"/>
-          <w:szCs w:val="22"/>
-        </w:rPr>
-        <w:t xml:space="preserve">  </w:t>
-      </w:r>
-      <w:r>
-        <w:rPr>
-          <w:rFonts w:ascii="Corbel" w:hAnsi="Corbel" w:cstheme="minorHAnsi"/>
-          <w:sz w:val="22"/>
-          <w:szCs w:val="22"/>
-        </w:rPr>
-        <w:t xml:space="preserve"> </w:t>
-      </w:r>
-      <w:r>
-        <w:rPr>
-          <w:rFonts w:ascii="Corbel" w:hAnsi="Corbel" w:cstheme="minorHAnsi"/>
-          <w:noProof/>
-          <w:sz w:val="22"/>
-          <w:szCs w:val="22"/>
-        </w:rPr>
-        <w:drawing>
-          <wp:inline distT="0" distB="0" distL="0" distR="0" wp14:anchorId="21724B4F" wp14:editId="1B62E46A">
-            <wp:extent cx="143301" cy="143301"/>
-            <wp:effectExtent l="0" t="0" r="0" b="0"/>
-            <wp:docPr id="4" name="Picture 4" descr="Logo, icon&#10;&#10;Description automatically generated"/>
-            <wp:cNvGraphicFramePr>
-              <a:graphicFrameLocks xmlns:a="http://schemas.openxmlformats.org/drawingml/2006/main" noChangeAspect="1"/>
-            </wp:cNvGraphicFramePr>
-            <a:graphic xmlns:a="http://schemas.openxmlformats.org/drawingml/2006/main">
-              <a:graphicData uri="http://schemas.openxmlformats.org/drawingml/2006/picture">
-                <pic:pic xmlns:pic="http://schemas.openxmlformats.org/drawingml/2006/picture">
-                  <pic:nvPicPr>
-                    <pic:cNvPr id="4" name="Picture 4" descr="Logo, icon&#10;&#10;Description automatically generated"/>
-                    <pic:cNvPicPr/>
-                  </pic:nvPicPr>
-                  <pic:blipFill>
-                    <a:blip r:embed="rId8"/>
-                    <a:stretch>
-                      <a:fillRect/>
-                    </a:stretch>
-                  </pic:blipFill>
-                  <pic:spPr>
-                    <a:xfrm>
-                      <a:off x="0" y="0"/>
-                      <a:ext cx="163749" cy="163749"/>
-                    </a:xfrm>
-                    <a:prstGeom prst="rect">
-                      <a:avLst/>
-                    </a:prstGeom>
-                  </pic:spPr>
-                </pic:pic>
-              </a:graphicData>
-            </a:graphic>
-          </wp:inline>
-        </w:drawing>
-      </w:r>
-      <w:r>
-        <w:rPr>
-          <w:rFonts w:ascii="Corbel" w:hAnsi="Corbel" w:cstheme="minorHAnsi"/>
-          <w:sz w:val="22"/>
-          <w:szCs w:val="22"/>
-        </w:rPr>
-        <w:t xml:space="preserve"> </w:t>
-      </w:r>
-      <w:r>
-        <w:rPr>
-          <w:rFonts w:ascii="Corbel" w:hAnsi="Corbel" w:cstheme="minorHAnsi"/>
-          <w:sz w:val="22"/>
-          <w:szCs w:val="22"/>
-        </w:rPr>
-        <w:t>linkedin.com/in/</w:t>
-      </w:r>
-      <w:proofErr w:type="spellStart"/>
-      <w:r>
-        <w:rPr>
-          <w:rFonts w:ascii="Corbel" w:hAnsi="Corbel" w:cstheme="minorHAnsi"/>
-          <w:sz w:val="22"/>
-          <w:szCs w:val="22"/>
-        </w:rPr>
-        <w:t>afolabi-cardoso</w:t>
-      </w:r>
-      <w:proofErr w:type="spellEnd"/>
+        <w:t xml:space="preserve">     </w:t>
+      </w:r>
+      <w:hyperlink r:id="rId8" w:history="1">
+        <w:r>
+          <w:rPr>
+            <w:rFonts w:asciiTheme="minorHAnsi" w:hAnsiTheme="minorHAnsi" w:cstheme="minorHAnsi"/>
+            <w:sz w:val="22"/>
+            <w:szCs w:val="22"/>
+          </w:rPr>
+          <w:sym w:font="Symbol" w:char="F0B7"/>
+        </w:r>
+        <w:r>
+          <w:rPr>
+            <w:rFonts w:asciiTheme="minorHAnsi" w:hAnsiTheme="minorHAnsi" w:cstheme="minorHAnsi"/>
+            <w:sz w:val="22"/>
+            <w:szCs w:val="22"/>
+          </w:rPr>
+          <w:t xml:space="preserve"> </w:t>
+        </w:r>
+        <w:r>
+          <w:rPr>
+            <w:rStyle w:val="Hyperlink"/>
+            <w:rFonts w:asciiTheme="minorHAnsi" w:hAnsiTheme="minorHAnsi" w:cstheme="minorHAnsi"/>
+            <w:sz w:val="22"/>
+            <w:szCs w:val="22"/>
+          </w:rPr>
+          <w:t>L</w:t>
+        </w:r>
+        <w:r>
+          <w:rPr>
+            <w:rStyle w:val="Hyperlink"/>
+            <w:rFonts w:asciiTheme="minorHAnsi" w:hAnsiTheme="minorHAnsi" w:cstheme="minorHAnsi"/>
+            <w:sz w:val="22"/>
+            <w:szCs w:val="22"/>
+          </w:rPr>
+          <w:t>inked</w:t>
+        </w:r>
+        <w:r>
+          <w:rPr>
+            <w:rStyle w:val="Hyperlink"/>
+            <w:rFonts w:asciiTheme="minorHAnsi" w:hAnsiTheme="minorHAnsi" w:cstheme="minorHAnsi"/>
+            <w:sz w:val="22"/>
+            <w:szCs w:val="22"/>
+          </w:rPr>
+          <w:t>I</w:t>
+        </w:r>
+        <w:r>
+          <w:rPr>
+            <w:rStyle w:val="Hyperlink"/>
+            <w:rFonts w:asciiTheme="minorHAnsi" w:hAnsiTheme="minorHAnsi" w:cstheme="minorHAnsi"/>
+            <w:sz w:val="22"/>
+            <w:szCs w:val="22"/>
+          </w:rPr>
+          <w:t>n</w:t>
+        </w:r>
+      </w:hyperlink>
     </w:p>
     <w:p>
       <w:pPr>

</xml_diff>